<commit_message>
se cambió el mensaje de "datos ingresados no son validos" a "Usuario no registrado o contraseña incorrecta en el archivo "ingreso2.php" para elcaso de ingreso al sistema. Se agregó una versión preliminar del modelo entidad relación
</commit_message>
<xml_diff>
--- a/SRS/srs_illanes_salazar_sanhueza_2 1.docx
+++ b/SRS/srs_illanes_salazar_sanhueza_2 1.docx
@@ -5679,6 +5679,7 @@
           <w:sz w:val="22"/>
           <w:szCs w:val="22"/>
         </w:rPr>
+        <w:instrText xml:space="preserve"> \* MERGEFORMAT </w:instrText>
       </w:r>
       <w:r>
         <w:rPr>
@@ -5687,7 +5688,6 @@
           <w:sz w:val="22"/>
           <w:szCs w:val="22"/>
         </w:rPr>
-        <w:instrText xml:space="preserve"> \* MERGEFORMAT </w:instrText>
       </w:r>
       <w:r>
         <w:rPr>
@@ -5824,17 +5824,7 @@
           <w:sz w:val="22"/>
           <w:szCs w:val="22"/>
         </w:rPr>
-        <w:t xml:space="preserve"> La cantidad de material es multip</w:t>
-      </w:r>
-      <w:bookmarkStart w:id="34" w:name="_GoBack"/>
-      <w:bookmarkEnd w:id="34"/>
-      <w:r>
-        <w:rPr>
-          <w:rFonts w:ascii="Arial" w:eastAsia="Arial" w:hAnsi="Arial" w:cs="Arial"/>
-          <w:sz w:val="22"/>
-          <w:szCs w:val="22"/>
-        </w:rPr>
-        <w:t>licada por el precio unitario de este, y se suman estos valores para tener el costo total del radier.</w:t>
+        <w:t xml:space="preserve"> La cantidad de material es multiplicada por el precio unitario de este, y se suman estos valores para tener el costo total del radier.</w:t>
       </w:r>
     </w:p>
     <w:p>
@@ -5868,7 +5858,7 @@
         <w:pStyle w:val="Descripcin"/>
         <w:jc w:val="center"/>
       </w:pPr>
-      <w:bookmarkStart w:id="35" w:name="_Ref518738877"/>
+      <w:bookmarkStart w:id="34" w:name="_Ref518738877"/>
       <w:r>
         <w:t xml:space="preserve">Ecuación </w:t>
       </w:r>
@@ -5890,7 +5880,7 @@
       <w:r>
         <w:fldChar w:fldCharType="end"/>
       </w:r>
-      <w:bookmarkEnd w:id="35"/>
+      <w:bookmarkEnd w:id="34"/>
       <w:r>
         <w:t xml:space="preserve">. </w:t>
       </w:r>
@@ -6054,7 +6044,7 @@
         <w:pStyle w:val="Descripcin"/>
         <w:jc w:val="center"/>
       </w:pPr>
-      <w:bookmarkStart w:id="36" w:name="_Ref518612136"/>
+      <w:bookmarkStart w:id="35" w:name="_Ref518612136"/>
       <w:r>
         <w:t xml:space="preserve">Ecuación </w:t>
       </w:r>
@@ -6076,7 +6066,7 @@
       <w:r>
         <w:fldChar w:fldCharType="end"/>
       </w:r>
-      <w:bookmarkEnd w:id="36"/>
+      <w:bookmarkEnd w:id="35"/>
       <w:r>
         <w:t>. Precio o costo total del radier</w:t>
       </w:r>
@@ -6336,11 +6326,11 @@
         <w:pStyle w:val="Ttulo2"/>
         <w:jc w:val="both"/>
       </w:pPr>
-      <w:bookmarkStart w:id="37" w:name="_Toc518659125"/>
+      <w:bookmarkStart w:id="36" w:name="_Toc518659125"/>
       <w:r>
         <w:t>Entrega de informe de materiales y precios</w:t>
       </w:r>
-      <w:bookmarkEnd w:id="37"/>
+      <w:bookmarkEnd w:id="36"/>
     </w:p>
     <w:p>
       <w:pPr>
@@ -7183,7 +7173,7 @@
         <w:pStyle w:val="Ttulo2"/>
         <w:jc w:val="both"/>
       </w:pPr>
-      <w:bookmarkStart w:id="38" w:name="_Toc518659126"/>
+      <w:bookmarkStart w:id="37" w:name="_Toc518659126"/>
       <w:r>
         <w:t xml:space="preserve">Guardado </w:t>
       </w:r>
@@ -7193,7 +7183,7 @@
       <w:r>
         <w:t>de Proyectos de Radier</w:t>
       </w:r>
-      <w:bookmarkEnd w:id="38"/>
+      <w:bookmarkEnd w:id="37"/>
     </w:p>
     <w:p>
       <w:pPr>
@@ -8159,24 +8149,24 @@
       <w:pPr>
         <w:pStyle w:val="Ttulo1"/>
       </w:pPr>
-      <w:bookmarkStart w:id="39" w:name="_Toc518659127"/>
+      <w:bookmarkStart w:id="38" w:name="_Toc518659127"/>
       <w:r>
         <w:t>Requisitos de Interfaz Externa</w:t>
       </w:r>
+      <w:bookmarkEnd w:id="38"/>
+      <w:r>
+        <w:t xml:space="preserve"> </w:t>
+      </w:r>
+    </w:p>
+    <w:p>
+      <w:pPr>
+        <w:pStyle w:val="Ttulo2"/>
+      </w:pPr>
+      <w:bookmarkStart w:id="39" w:name="_Toc518659128"/>
+      <w:r>
+        <w:t>Interfaces de Usuario</w:t>
+      </w:r>
       <w:bookmarkEnd w:id="39"/>
-      <w:r>
-        <w:t xml:space="preserve"> </w:t>
-      </w:r>
-    </w:p>
-    <w:p>
-      <w:pPr>
-        <w:pStyle w:val="Ttulo2"/>
-      </w:pPr>
-      <w:bookmarkStart w:id="40" w:name="_Toc518659128"/>
-      <w:r>
-        <w:t>Interfaces de Usuario</w:t>
-      </w:r>
-      <w:bookmarkEnd w:id="40"/>
     </w:p>
     <w:p>
       <w:pPr>
@@ -9087,43 +9077,43 @@
       <w:pPr>
         <w:pStyle w:val="Ttulo2"/>
       </w:pPr>
-      <w:bookmarkStart w:id="41" w:name="_Toc518659129"/>
+      <w:bookmarkStart w:id="40" w:name="_Toc518659129"/>
       <w:r>
         <w:t>Interfaces de Hardware</w:t>
       </w:r>
+      <w:bookmarkEnd w:id="40"/>
+    </w:p>
+    <w:p>
+      <w:pPr>
+        <w:ind w:left="284"/>
+        <w:rPr>
+          <w:rFonts w:ascii="Arial" w:eastAsia="Times" w:hAnsi="Arial" w:cs="Arial"/>
+          <w:sz w:val="22"/>
+          <w:szCs w:val="24"/>
+        </w:rPr>
+      </w:pPr>
+      <w:r>
+        <w:rPr>
+          <w:rFonts w:ascii="Arial" w:hAnsi="Arial" w:cs="Arial"/>
+          <w:sz w:val="22"/>
+        </w:rPr>
+        <w:t>El software incluye botones o input en pantalla que permitan ingresar por teclado o mouse las órdenes a ejecutar.</w:t>
+      </w:r>
+    </w:p>
+    <w:p>
+      <w:pPr>
+        <w:ind w:left="720"/>
+      </w:pPr>
+    </w:p>
+    <w:p>
+      <w:pPr>
+        <w:pStyle w:val="Ttulo2"/>
+      </w:pPr>
+      <w:bookmarkStart w:id="41" w:name="_Toc518659130"/>
+      <w:r>
+        <w:t>Interfaces de Software.</w:t>
+      </w:r>
       <w:bookmarkEnd w:id="41"/>
-    </w:p>
-    <w:p>
-      <w:pPr>
-        <w:ind w:left="284"/>
-        <w:rPr>
-          <w:rFonts w:ascii="Arial" w:eastAsia="Times" w:hAnsi="Arial" w:cs="Arial"/>
-          <w:sz w:val="22"/>
-          <w:szCs w:val="24"/>
-        </w:rPr>
-      </w:pPr>
-      <w:r>
-        <w:rPr>
-          <w:rFonts w:ascii="Arial" w:hAnsi="Arial" w:cs="Arial"/>
-          <w:sz w:val="22"/>
-        </w:rPr>
-        <w:t>El software incluye botones o input en pantalla que permitan ingresar por teclado o mouse las órdenes a ejecutar.</w:t>
-      </w:r>
-    </w:p>
-    <w:p>
-      <w:pPr>
-        <w:ind w:left="720"/>
-      </w:pPr>
-    </w:p>
-    <w:p>
-      <w:pPr>
-        <w:pStyle w:val="Ttulo2"/>
-      </w:pPr>
-      <w:bookmarkStart w:id="42" w:name="_Toc518659130"/>
-      <w:r>
-        <w:t>Interfaces de Software.</w:t>
-      </w:r>
-      <w:bookmarkEnd w:id="42"/>
     </w:p>
     <w:p>
       <w:pPr>
@@ -9256,11 +9246,11 @@
       <w:pPr>
         <w:pStyle w:val="Ttulo2"/>
       </w:pPr>
-      <w:bookmarkStart w:id="43" w:name="_Toc518659131"/>
+      <w:bookmarkStart w:id="42" w:name="_Toc518659131"/>
       <w:r>
         <w:t>Interfaces de comunicación.</w:t>
       </w:r>
-      <w:bookmarkEnd w:id="43"/>
+      <w:bookmarkEnd w:id="42"/>
     </w:p>
     <w:p>
       <w:pPr>
@@ -9422,76 +9412,76 @@
       <w:pPr>
         <w:pStyle w:val="Ttulo1"/>
       </w:pPr>
-      <w:bookmarkStart w:id="44" w:name="_Toc518659132"/>
+      <w:bookmarkStart w:id="43" w:name="_Toc518659132"/>
       <w:r>
         <w:lastRenderedPageBreak/>
         <w:t>Otros Requerimientos No-Funcionales.</w:t>
       </w:r>
+      <w:bookmarkEnd w:id="43"/>
+    </w:p>
+    <w:p>
+      <w:pPr>
+        <w:pStyle w:val="Ttulo2"/>
+      </w:pPr>
+      <w:bookmarkStart w:id="44" w:name="_Toc518659133"/>
+      <w:r>
+        <w:t>Requisitos de rendimiento</w:t>
+      </w:r>
       <w:bookmarkEnd w:id="44"/>
     </w:p>
     <w:p>
       <w:pPr>
+        <w:jc w:val="both"/>
+        <w:rPr>
+          <w:rFonts w:ascii="Arial" w:hAnsi="Arial" w:cs="Arial"/>
+          <w:sz w:val="22"/>
+        </w:rPr>
+      </w:pPr>
+      <w:r>
+        <w:rPr>
+          <w:rFonts w:ascii="Arial" w:hAnsi="Arial" w:cs="Arial"/>
+          <w:sz w:val="22"/>
+        </w:rPr>
+        <w:t xml:space="preserve">El software responderá según la conexión a internet lo permita. Los tiempos de ejecución serán más rápidos </w:t>
+      </w:r>
+      <w:r>
+        <w:rPr>
+          <w:rFonts w:ascii="Arial" w:hAnsi="Arial" w:cs="Arial"/>
+          <w:sz w:val="22"/>
+        </w:rPr>
+        <w:t>según la conexión</w:t>
+      </w:r>
+      <w:r>
+        <w:rPr>
+          <w:rFonts w:ascii="Arial" w:hAnsi="Arial" w:cs="Arial"/>
+          <w:sz w:val="22"/>
+        </w:rPr>
+        <w:t>.</w:t>
+      </w:r>
+      <w:r>
+        <w:rPr>
+          <w:rFonts w:ascii="Arial" w:hAnsi="Arial" w:cs="Arial"/>
+          <w:sz w:val="22"/>
+        </w:rPr>
+        <w:t xml:space="preserve"> </w:t>
+      </w:r>
+      <w:r>
+        <w:rPr>
+          <w:rFonts w:ascii="Arial" w:hAnsi="Arial" w:cs="Arial"/>
+          <w:sz w:val="22"/>
+        </w:rPr>
+        <w:t xml:space="preserve"> </w:t>
+      </w:r>
+    </w:p>
+    <w:p>
+      <w:pPr>
         <w:pStyle w:val="Ttulo2"/>
       </w:pPr>
-      <w:bookmarkStart w:id="45" w:name="_Toc518659133"/>
-      <w:r>
-        <w:t>Requisitos de rendimiento</w:t>
+      <w:bookmarkStart w:id="45" w:name="_Toc518659134"/>
+      <w:r>
+        <w:t>Requisitos de Fiabilidad</w:t>
       </w:r>
       <w:bookmarkEnd w:id="45"/>
-    </w:p>
-    <w:p>
-      <w:pPr>
-        <w:jc w:val="both"/>
-        <w:rPr>
-          <w:rFonts w:ascii="Arial" w:hAnsi="Arial" w:cs="Arial"/>
-          <w:sz w:val="22"/>
-        </w:rPr>
-      </w:pPr>
-      <w:r>
-        <w:rPr>
-          <w:rFonts w:ascii="Arial" w:hAnsi="Arial" w:cs="Arial"/>
-          <w:sz w:val="22"/>
-        </w:rPr>
-        <w:t xml:space="preserve">El software responderá según la conexión a internet lo permita. Los tiempos de ejecución serán más rápidos </w:t>
-      </w:r>
-      <w:r>
-        <w:rPr>
-          <w:rFonts w:ascii="Arial" w:hAnsi="Arial" w:cs="Arial"/>
-          <w:sz w:val="22"/>
-        </w:rPr>
-        <w:t>según la conexión</w:t>
-      </w:r>
-      <w:r>
-        <w:rPr>
-          <w:rFonts w:ascii="Arial" w:hAnsi="Arial" w:cs="Arial"/>
-          <w:sz w:val="22"/>
-        </w:rPr>
-        <w:t>.</w:t>
-      </w:r>
-      <w:r>
-        <w:rPr>
-          <w:rFonts w:ascii="Arial" w:hAnsi="Arial" w:cs="Arial"/>
-          <w:sz w:val="22"/>
-        </w:rPr>
-        <w:t xml:space="preserve"> </w:t>
-      </w:r>
-      <w:r>
-        <w:rPr>
-          <w:rFonts w:ascii="Arial" w:hAnsi="Arial" w:cs="Arial"/>
-          <w:sz w:val="22"/>
-        </w:rPr>
-        <w:t xml:space="preserve"> </w:t>
-      </w:r>
-    </w:p>
-    <w:p>
-      <w:pPr>
-        <w:pStyle w:val="Ttulo2"/>
-      </w:pPr>
-      <w:bookmarkStart w:id="46" w:name="_Toc518659134"/>
-      <w:r>
-        <w:t>Requisitos de Fiabilidad</w:t>
-      </w:r>
-      <w:bookmarkEnd w:id="46"/>
     </w:p>
     <w:p>
       <w:pPr>
@@ -9647,113 +9637,113 @@
       <w:pPr>
         <w:pStyle w:val="Ttulo2"/>
       </w:pPr>
-      <w:bookmarkStart w:id="47" w:name="_Toc518659135"/>
+      <w:bookmarkStart w:id="46" w:name="_Toc518659135"/>
       <w:r>
         <w:t>Requisitos de Seguridad</w:t>
       </w:r>
+      <w:bookmarkEnd w:id="46"/>
+    </w:p>
+    <w:p>
+      <w:pPr>
+        <w:rPr>
+          <w:rFonts w:ascii="Arial" w:hAnsi="Arial" w:cs="Arial"/>
+          <w:sz w:val="22"/>
+        </w:rPr>
+      </w:pPr>
+      <w:r>
+        <w:rPr>
+          <w:rFonts w:ascii="Arial" w:hAnsi="Arial" w:cs="Arial"/>
+          <w:sz w:val="22"/>
+        </w:rPr>
+        <w:t>5.3.1. Para el usuario registrado. Este posee una cuenta con su propia contraseña, el cual le permite el acceso a una cuenta que posee sus proyectos guardados</w:t>
+      </w:r>
+      <w:r>
+        <w:rPr>
+          <w:rFonts w:ascii="Arial" w:hAnsi="Arial" w:cs="Arial"/>
+          <w:sz w:val="22"/>
+        </w:rPr>
+        <w:t>.</w:t>
+      </w:r>
+      <w:r>
+        <w:rPr>
+          <w:rFonts w:ascii="Arial" w:hAnsi="Arial" w:cs="Arial"/>
+          <w:sz w:val="22"/>
+        </w:rPr>
+        <w:t xml:space="preserve"> </w:t>
+      </w:r>
+    </w:p>
+    <w:p>
+      <w:pPr>
+        <w:rPr>
+          <w:rFonts w:ascii="Arial" w:hAnsi="Arial" w:cs="Arial"/>
+          <w:sz w:val="22"/>
+        </w:rPr>
+      </w:pPr>
+      <w:r>
+        <w:rPr>
+          <w:rFonts w:ascii="Arial" w:hAnsi="Arial" w:cs="Arial"/>
+          <w:sz w:val="22"/>
+        </w:rPr>
+        <w:t>5.3.2. El usuario que ingresa sin registro no posee contraseña de seguridad</w:t>
+      </w:r>
+      <w:r>
+        <w:rPr>
+          <w:rFonts w:ascii="Arial" w:hAnsi="Arial" w:cs="Arial"/>
+          <w:sz w:val="22"/>
+        </w:rPr>
+        <w:t>.</w:t>
+      </w:r>
+      <w:r>
+        <w:rPr>
+          <w:rFonts w:ascii="Arial" w:hAnsi="Arial" w:cs="Arial"/>
+          <w:sz w:val="22"/>
+        </w:rPr>
+        <w:t xml:space="preserve"> </w:t>
+      </w:r>
+    </w:p>
+    <w:p>
+      <w:pPr>
+        <w:rPr>
+          <w:rFonts w:ascii="Arial" w:hAnsi="Arial" w:cs="Arial"/>
+          <w:sz w:val="22"/>
+        </w:rPr>
+      </w:pPr>
+      <w:r>
+        <w:rPr>
+          <w:rFonts w:ascii="Arial" w:hAnsi="Arial" w:cs="Arial"/>
+          <w:sz w:val="22"/>
+        </w:rPr>
+        <w:t>5.3.4. El administrador de la aplicación posee acceso a la base de datos de manera directa, sin tener que hacer ingreso a la aplicación</w:t>
+      </w:r>
+      <w:r>
+        <w:rPr>
+          <w:rFonts w:ascii="Arial" w:hAnsi="Arial" w:cs="Arial"/>
+          <w:sz w:val="22"/>
+        </w:rPr>
+        <w:t>.</w:t>
+      </w:r>
+      <w:r>
+        <w:rPr>
+          <w:rFonts w:ascii="Arial" w:hAnsi="Arial" w:cs="Arial"/>
+          <w:sz w:val="22"/>
+        </w:rPr>
+        <w:t xml:space="preserve"> </w:t>
+      </w:r>
+    </w:p>
+    <w:p>
+      <w:pPr>
+        <w:ind w:left="1080"/>
+      </w:pPr>
+    </w:p>
+    <w:p>
+      <w:pPr>
+        <w:pStyle w:val="Ttulo2"/>
+      </w:pPr>
+      <w:bookmarkStart w:id="47" w:name="_Toc518659136"/>
+      <w:r>
+        <w:t>Atributos de calidad del Software.</w:t>
+      </w:r>
       <w:bookmarkEnd w:id="47"/>
-    </w:p>
-    <w:p>
-      <w:pPr>
-        <w:rPr>
-          <w:rFonts w:ascii="Arial" w:hAnsi="Arial" w:cs="Arial"/>
-          <w:sz w:val="22"/>
-        </w:rPr>
-      </w:pPr>
-      <w:r>
-        <w:rPr>
-          <w:rFonts w:ascii="Arial" w:hAnsi="Arial" w:cs="Arial"/>
-          <w:sz w:val="22"/>
-        </w:rPr>
-        <w:t>5.3.1. Para el usuario registrado. Este posee una cuenta con su propia contraseña, el cual le permite el acceso a una cuenta que posee sus proyectos guardados</w:t>
-      </w:r>
-      <w:r>
-        <w:rPr>
-          <w:rFonts w:ascii="Arial" w:hAnsi="Arial" w:cs="Arial"/>
-          <w:sz w:val="22"/>
-        </w:rPr>
-        <w:t>.</w:t>
-      </w:r>
-      <w:r>
-        <w:rPr>
-          <w:rFonts w:ascii="Arial" w:hAnsi="Arial" w:cs="Arial"/>
-          <w:sz w:val="22"/>
-        </w:rPr>
-        <w:t xml:space="preserve"> </w:t>
-      </w:r>
-    </w:p>
-    <w:p>
-      <w:pPr>
-        <w:rPr>
-          <w:rFonts w:ascii="Arial" w:hAnsi="Arial" w:cs="Arial"/>
-          <w:sz w:val="22"/>
-        </w:rPr>
-      </w:pPr>
-      <w:r>
-        <w:rPr>
-          <w:rFonts w:ascii="Arial" w:hAnsi="Arial" w:cs="Arial"/>
-          <w:sz w:val="22"/>
-        </w:rPr>
-        <w:t>5.3.2. El usuario que ingresa sin registro no posee contraseña de seguridad</w:t>
-      </w:r>
-      <w:r>
-        <w:rPr>
-          <w:rFonts w:ascii="Arial" w:hAnsi="Arial" w:cs="Arial"/>
-          <w:sz w:val="22"/>
-        </w:rPr>
-        <w:t>.</w:t>
-      </w:r>
-      <w:r>
-        <w:rPr>
-          <w:rFonts w:ascii="Arial" w:hAnsi="Arial" w:cs="Arial"/>
-          <w:sz w:val="22"/>
-        </w:rPr>
-        <w:t xml:space="preserve"> </w:t>
-      </w:r>
-    </w:p>
-    <w:p>
-      <w:pPr>
-        <w:rPr>
-          <w:rFonts w:ascii="Arial" w:hAnsi="Arial" w:cs="Arial"/>
-          <w:sz w:val="22"/>
-        </w:rPr>
-      </w:pPr>
-      <w:r>
-        <w:rPr>
-          <w:rFonts w:ascii="Arial" w:hAnsi="Arial" w:cs="Arial"/>
-          <w:sz w:val="22"/>
-        </w:rPr>
-        <w:t>5.3.4. El administrador de la aplicación posee acceso a la base de datos de manera directa, sin tener que hacer ingreso a la aplicación</w:t>
-      </w:r>
-      <w:r>
-        <w:rPr>
-          <w:rFonts w:ascii="Arial" w:hAnsi="Arial" w:cs="Arial"/>
-          <w:sz w:val="22"/>
-        </w:rPr>
-        <w:t>.</w:t>
-      </w:r>
-      <w:r>
-        <w:rPr>
-          <w:rFonts w:ascii="Arial" w:hAnsi="Arial" w:cs="Arial"/>
-          <w:sz w:val="22"/>
-        </w:rPr>
-        <w:t xml:space="preserve"> </w:t>
-      </w:r>
-    </w:p>
-    <w:p>
-      <w:pPr>
-        <w:ind w:left="1080"/>
-      </w:pPr>
-    </w:p>
-    <w:p>
-      <w:pPr>
-        <w:pStyle w:val="Ttulo2"/>
-      </w:pPr>
-      <w:bookmarkStart w:id="48" w:name="_Toc518659136"/>
-      <w:r>
-        <w:t>Atributos de calidad del Software.</w:t>
-      </w:r>
-      <w:bookmarkEnd w:id="48"/>
     </w:p>
     <w:p>
       <w:pPr>
@@ -9844,9 +9834,9 @@
           <w:lang w:val="es-ES_tradnl"/>
         </w:rPr>
       </w:pPr>
-      <w:bookmarkStart w:id="49" w:name="_Toc439994697"/>
-      <w:bookmarkStart w:id="50" w:name="_Toc26969084"/>
-      <w:bookmarkStart w:id="51" w:name="_Toc518659137"/>
+      <w:bookmarkStart w:id="48" w:name="_Toc439994697"/>
+      <w:bookmarkStart w:id="49" w:name="_Toc26969084"/>
+      <w:bookmarkStart w:id="50" w:name="_Toc518659137"/>
       <w:r>
         <w:rPr>
           <w:lang w:val="es-ES_tradnl"/>
@@ -9860,25 +9850,25 @@
         </w:rPr>
         <w:t xml:space="preserve"> A: </w:t>
       </w:r>
+      <w:bookmarkEnd w:id="48"/>
       <w:bookmarkEnd w:id="49"/>
+      <w:r>
+        <w:rPr>
+          <w:lang w:val="es-ES_tradnl"/>
+        </w:rPr>
+        <w:t>Modelos de Análisis</w:t>
+      </w:r>
       <w:bookmarkEnd w:id="50"/>
-      <w:r>
-        <w:rPr>
-          <w:lang w:val="es-ES_tradnl"/>
-        </w:rPr>
-        <w:t>Modelos de Análisis</w:t>
+    </w:p>
+    <w:p>
+      <w:pPr>
+        <w:pStyle w:val="Ttulo2"/>
+      </w:pPr>
+      <w:bookmarkStart w:id="51" w:name="_Toc518659138"/>
+      <w:r>
+        <w:t>Diagrama de casos de uso</w:t>
       </w:r>
       <w:bookmarkEnd w:id="51"/>
-    </w:p>
-    <w:p>
-      <w:pPr>
-        <w:pStyle w:val="Ttulo2"/>
-      </w:pPr>
-      <w:bookmarkStart w:id="52" w:name="_Toc518659138"/>
-      <w:r>
-        <w:t>Diagrama de casos de uso</w:t>
-      </w:r>
-      <w:bookmarkEnd w:id="52"/>
     </w:p>
     <w:p>
       <w:pPr>
@@ -12121,25 +12111,76 @@
       <w:pPr>
         <w:rPr>
           <w:rFonts w:ascii="Arial" w:hAnsi="Arial" w:cs="Arial"/>
-          <w:sz w:val="22"/>
-          <w:szCs w:val="22"/>
-        </w:rPr>
-      </w:pPr>
-    </w:p>
-    <w:p/>
-    <w:p/>
-    <w:p/>
-    <w:p>
+          <w:b/>
+          <w:sz w:val="22"/>
+          <w:szCs w:val="22"/>
+        </w:rPr>
+      </w:pPr>
+      <w:r>
+        <w:rPr>
+          <w:rFonts w:ascii="Arial" w:hAnsi="Arial" w:cs="Arial"/>
+          <w:b/>
+          <w:sz w:val="22"/>
+          <w:szCs w:val="22"/>
+        </w:rPr>
+        <w:t xml:space="preserve">Modelo Entidad Relación </w:t>
+      </w:r>
+    </w:p>
+    <w:p>
+      <w:pPr>
+        <w:rPr>
+          <w:rFonts w:ascii="Arial" w:hAnsi="Arial" w:cs="Arial"/>
+          <w:b/>
+          <w:sz w:val="22"/>
+          <w:szCs w:val="22"/>
+        </w:rPr>
+      </w:pPr>
+      <w:bookmarkStart w:id="52" w:name="_GoBack"/>
+      <w:bookmarkEnd w:id="52"/>
+    </w:p>
+    <w:p>
+      <w:pPr>
+        <w:rPr>
+          <w:rFonts w:ascii="Arial" w:hAnsi="Arial" w:cs="Arial"/>
+          <w:b/>
+          <w:sz w:val="22"/>
+          <w:szCs w:val="22"/>
+        </w:rPr>
+      </w:pPr>
+    </w:p>
+    <w:p>
+      <w:pPr>
+        <w:pStyle w:val="level3text"/>
+        <w:spacing w:line="240" w:lineRule="auto"/>
+        <w:jc w:val="both"/>
+        <w:rPr>
+          <w:rFonts w:cs="Arial"/>
+          <w:i w:val="0"/>
+          <w:color w:val="FF0000"/>
+        </w:rPr>
+      </w:pPr>
+    </w:p>
+    <w:p>
+      <w:pPr>
+        <w:pStyle w:val="level3text"/>
+        <w:spacing w:line="240" w:lineRule="auto"/>
+        <w:jc w:val="center"/>
+        <w:rPr>
+          <w:rFonts w:eastAsia="Arial" w:cs="Arial"/>
+          <w:i w:val="0"/>
+          <w:color w:val="FF0000"/>
+        </w:rPr>
+      </w:pPr>
       <w:r>
         <w:rPr>
           <w:noProof/>
           <w:lang w:val="es-ES_tradnl" w:eastAsia="es-ES_tradnl"/>
         </w:rPr>
         <w:drawing>
-          <wp:inline distT="0" distB="0" distL="0" distR="0" wp14:anchorId="53E43DF2" wp14:editId="4BDA8DE3">
-            <wp:extent cx="6126480" cy="3244850"/>
-            <wp:effectExtent l="0" t="0" r="7620" b="0"/>
-            <wp:docPr id="1" name="Imagen 1"/>
+          <wp:inline distT="0" distB="0" distL="0" distR="0" wp14:anchorId="7CBBFDD7" wp14:editId="48902F84">
+            <wp:extent cx="3695700" cy="2004901"/>
+            <wp:effectExtent l="0" t="0" r="0" b="0"/>
+            <wp:docPr id="5" name="Imagen 5" descr="C:\Users\casa\Ingeniería Geomática\Software de Aplicación\Proyecto\mer_isasa.png"/>
             <wp:cNvGraphicFramePr>
               <a:graphicFrameLocks xmlns:a="http://schemas.openxmlformats.org/drawingml/2006/main" noChangeAspect="1"/>
             </wp:cNvGraphicFramePr>
@@ -12147,61 +12188,42 @@
               <a:graphicData uri="http://schemas.openxmlformats.org/drawingml/2006/picture">
                 <pic:pic xmlns:pic="http://schemas.openxmlformats.org/drawingml/2006/picture">
                   <pic:nvPicPr>
-                    <pic:cNvPr id="1" name=""/>
-                    <pic:cNvPicPr/>
+                    <pic:cNvPr id="0" name="Picture 7" descr="C:\Users\casa\Ingeniería Geomática\Software de Aplicación\Proyecto\mer_isasa.png"/>
+                    <pic:cNvPicPr>
+                      <a:picLocks noChangeAspect="1" noChangeArrowheads="1"/>
+                    </pic:cNvPicPr>
                   </pic:nvPicPr>
                   <pic:blipFill>
-                    <a:blip r:embed="rId14"/>
+                    <a:blip r:embed="rId14">
+                      <a:extLst>
+                        <a:ext uri="{28A0092B-C50C-407E-A947-70E740481C1C}">
+                          <a14:useLocalDpi xmlns:a14="http://schemas.microsoft.com/office/drawing/2010/main" val="0"/>
+                        </a:ext>
+                      </a:extLst>
+                    </a:blip>
+                    <a:srcRect/>
                     <a:stretch>
                       <a:fillRect/>
                     </a:stretch>
                   </pic:blipFill>
-                  <pic:spPr>
+                  <pic:spPr bwMode="auto">
                     <a:xfrm>
                       <a:off x="0" y="0"/>
-                      <a:ext cx="6126480" cy="3244850"/>
+                      <a:ext cx="3707834" cy="2011484"/>
                     </a:xfrm>
                     <a:prstGeom prst="rect">
                       <a:avLst/>
                     </a:prstGeom>
+                    <a:noFill/>
+                    <a:ln>
+                      <a:noFill/>
+                    </a:ln>
                   </pic:spPr>
                 </pic:pic>
               </a:graphicData>
             </a:graphic>
           </wp:inline>
         </w:drawing>
-      </w:r>
-    </w:p>
-    <w:p>
-      <w:pPr>
-        <w:pStyle w:val="level3text"/>
-        <w:spacing w:line="240" w:lineRule="auto"/>
-        <w:jc w:val="both"/>
-        <w:rPr>
-          <w:rFonts w:cs="Arial"/>
-          <w:i w:val="0"/>
-          <w:color w:val="FF0000"/>
-        </w:rPr>
-      </w:pPr>
-    </w:p>
-    <w:p>
-      <w:pPr>
-        <w:pStyle w:val="level3text"/>
-        <w:spacing w:line="240" w:lineRule="auto"/>
-        <w:jc w:val="both"/>
-        <w:rPr>
-          <w:rFonts w:eastAsia="Arial" w:cs="Arial"/>
-          <w:i w:val="0"/>
-          <w:color w:val="FF0000"/>
-        </w:rPr>
-      </w:pPr>
-      <w:r>
-        <w:rPr>
-          <w:rFonts w:eastAsia="Arial" w:cs="Arial"/>
-          <w:i w:val="0"/>
-          <w:color w:val="FF0000"/>
-        </w:rPr>
-        <w:t xml:space="preserve">   </w:t>
       </w:r>
     </w:p>
     <w:sectPr>
@@ -12500,7 +12522,7 @@
       <w:rPr>
         <w:noProof/>
       </w:rPr>
-      <w:t>7</w:t>
+      <w:t>13</w:t>
     </w:r>
     <w:r>
       <w:rPr>
@@ -16047,7 +16069,7 @@
 </file>
 
 <file path=customXml/itemProps1.xml><?xml version="1.0" encoding="utf-8"?>
-<ds:datastoreItem xmlns:ds="http://schemas.openxmlformats.org/officeDocument/2006/customXml" ds:itemID="{32EDC4EF-AA9E-4A8A-887A-5C33E7A4B1BD}">
+<ds:datastoreItem xmlns:ds="http://schemas.openxmlformats.org/officeDocument/2006/customXml" ds:itemID="{2A13FC91-40E6-4BDE-8DDF-0F17FE28E1FC}">
   <ds:schemaRefs>
     <ds:schemaRef ds:uri="http://schemas.openxmlformats.org/officeDocument/2006/bibliography"/>
   </ds:schemaRefs>

</xml_diff>